<commit_message>
form validations and top-slogan added
</commit_message>
<xml_diff>
--- a/website/dogezer_website_translation_1.1.docx
+++ b/website/dogezer_website_translation_1.1.docx
@@ -1,10 +1,10 @@
 
 <file path=word/document.xml><?xml version="1.0" encoding="utf-8"?>
-<w:document xmlns:wpc="http://schemas.microsoft.com/office/word/2010/wordprocessingCanvas" xmlns:cx="http://schemas.microsoft.com/office/drawing/2014/chartex" xmlns:cx1="http://schemas.microsoft.com/office/drawing/2015/9/8/chartex" xmlns:cx2="http://schemas.microsoft.com/office/drawing/2015/10/21/chartex" xmlns:cx3="http://schemas.microsoft.com/office/drawing/2016/5/9/chartex" xmlns:cx4="http://schemas.microsoft.com/office/drawing/2016/5/10/chartex" xmlns:cx5="http://schemas.microsoft.com/office/drawing/2016/5/11/chartex" xmlns:cx6="http://schemas.microsoft.com/office/drawing/2016/5/12/chartex" xmlns:cx7="http://schemas.microsoft.com/office/drawing/2016/5/13/chartex" xmlns:cx8="http://schemas.microsoft.com/office/drawing/2016/5/14/chartex" xmlns:mc="http://schemas.openxmlformats.org/markup-compatibility/2006" xmlns:aink="http://schemas.microsoft.com/office/drawing/2016/ink" xmlns:am3d="http://schemas.microsoft.com/office/drawing/2017/model3d" xmlns:o="urn:schemas-microsoft-com:office:office" xmlns:r="http://schemas.openxmlformats.org/officeDocument/2006/relationships" xmlns:m="http://schemas.openxmlformats.org/officeDocument/2006/math" xmlns:v="urn:schemas-microsoft-com:vml" xmlns:wp14="http://schemas.microsoft.com/office/word/2010/wordprocessingDrawing" xmlns:wp="http://schemas.openxmlformats.org/drawingml/2006/wordprocessingDrawing" xmlns:w10="urn:schemas-microsoft-com:office:word" xmlns:w="http://schemas.openxmlformats.org/wordprocessingml/2006/main" xmlns:w14="http://schemas.microsoft.com/office/word/2010/wordml" xmlns:w15="http://schemas.microsoft.com/office/word/2012/wordml" xmlns:w16cid="http://schemas.microsoft.com/office/word/2016/wordml/cid" xmlns:w16se="http://schemas.microsoft.com/office/word/2015/wordml/symex" xmlns:wpg="http://schemas.microsoft.com/office/word/2010/wordprocessingGroup" xmlns:wpi="http://schemas.microsoft.com/office/word/2010/wordprocessingInk" xmlns:wne="http://schemas.microsoft.com/office/word/2006/wordml" xmlns:wps="http://schemas.microsoft.com/office/word/2010/wordprocessingShape" mc:Ignorable="w14 w15 w16se w16cid wp14">
+<w:document xmlns:wpc="http://schemas.microsoft.com/office/word/2010/wordprocessingCanvas" xmlns:cx="http://schemas.microsoft.com/office/drawing/2014/chartex" xmlns:mc="http://schemas.openxmlformats.org/markup-compatibility/2006" xmlns:o="urn:schemas-microsoft-com:office:office" xmlns:r="http://schemas.openxmlformats.org/officeDocument/2006/relationships" xmlns:m="http://schemas.openxmlformats.org/officeDocument/2006/math" xmlns:v="urn:schemas-microsoft-com:vml" xmlns:wp14="http://schemas.microsoft.com/office/word/2010/wordprocessingDrawing" xmlns:wp="http://schemas.openxmlformats.org/drawingml/2006/wordprocessingDrawing" xmlns:w10="urn:schemas-microsoft-com:office:word" xmlns:w="http://schemas.openxmlformats.org/wordprocessingml/2006/main" xmlns:w14="http://schemas.microsoft.com/office/word/2010/wordml" xmlns:w15="http://schemas.microsoft.com/office/word/2012/wordml" xmlns:w16se="http://schemas.microsoft.com/office/word/2015/wordml/symex" xmlns:wpg="http://schemas.microsoft.com/office/word/2010/wordprocessingGroup" xmlns:wpi="http://schemas.microsoft.com/office/word/2010/wordprocessingInk" xmlns:wne="http://schemas.microsoft.com/office/word/2006/wordml" xmlns:wps="http://schemas.microsoft.com/office/word/2010/wordprocessingShape" mc:Ignorable="w14 w15 w16se wp14">
   <w:body>
     <w:p>
       <w:pPr>
-        <w:pStyle w:val="HTMLPreformatted"/>
+        <w:pStyle w:val="HTML"/>
         <w:rPr>
           <w:rFonts w:ascii="Arial" w:hAnsi="Arial" w:cs="Arial"/>
           <w:lang w:val="en-US"/>
@@ -874,7 +874,25 @@
           <w:bCs/>
           <w:lang w:val="en-US"/>
         </w:rPr>
-        <w:t>'Dogezer&lt;span class="</w:t>
+        <w:t>'</w:t>
+      </w:r>
+      <w:proofErr w:type="spellStart"/>
+      <w:r>
+        <w:rPr>
+          <w:rFonts w:ascii="Arial" w:hAnsi="Arial" w:cs="Arial"/>
+          <w:bCs/>
+          <w:lang w:val="en-US"/>
+        </w:rPr>
+        <w:t>Dogezer</w:t>
+      </w:r>
+      <w:proofErr w:type="spellEnd"/>
+      <w:r>
+        <w:rPr>
+          <w:rFonts w:ascii="Arial" w:hAnsi="Arial" w:cs="Arial"/>
+          <w:bCs/>
+          <w:lang w:val="en-US"/>
+        </w:rPr>
+        <w:t>&lt;span class="</w:t>
       </w:r>
       <w:proofErr w:type="spellStart"/>
       <w:r>
@@ -1992,7 +2010,25 @@
           <w:bCs/>
           <w:lang w:val="en-US"/>
         </w:rPr>
-        <w:t>'Talent Marketplace (Like Upwork)'</w:t>
+        <w:t xml:space="preserve">'Talent Marketplace (Like </w:t>
+      </w:r>
+      <w:proofErr w:type="spellStart"/>
+      <w:r>
+        <w:rPr>
+          <w:rFonts w:ascii="Arial" w:hAnsi="Arial" w:cs="Arial"/>
+          <w:bCs/>
+          <w:lang w:val="en-US"/>
+        </w:rPr>
+        <w:t>Upwork</w:t>
+      </w:r>
+      <w:proofErr w:type="spellEnd"/>
+      <w:r>
+        <w:rPr>
+          <w:rFonts w:ascii="Arial" w:hAnsi="Arial" w:cs="Arial"/>
+          <w:bCs/>
+          <w:lang w:val="en-US"/>
+        </w:rPr>
+        <w:t>)'</w:t>
       </w:r>
       <w:r>
         <w:rPr>
@@ -2534,7 +2570,25 @@
           <w:bCs/>
           <w:lang w:val="en-US"/>
         </w:rPr>
-        <w:t>'License to use Dogezer platform'</w:t>
+        <w:t xml:space="preserve">'License to use </w:t>
+      </w:r>
+      <w:proofErr w:type="spellStart"/>
+      <w:r>
+        <w:rPr>
+          <w:rFonts w:ascii="Arial" w:hAnsi="Arial" w:cs="Arial"/>
+          <w:bCs/>
+          <w:lang w:val="en-US"/>
+        </w:rPr>
+        <w:t>Dogezer</w:t>
+      </w:r>
+      <w:proofErr w:type="spellEnd"/>
+      <w:r>
+        <w:rPr>
+          <w:rFonts w:ascii="Arial" w:hAnsi="Arial" w:cs="Arial"/>
+          <w:bCs/>
+          <w:lang w:val="en-US"/>
+        </w:rPr>
+        <w:t xml:space="preserve"> platform'</w:t>
       </w:r>
       <w:r>
         <w:rPr>
@@ -3678,8 +3732,6 @@
         </w:rPr>
         <w:t>,</w:t>
       </w:r>
-      <w:bookmarkStart w:id="0" w:name="_GoBack"/>
-      <w:bookmarkEnd w:id="0"/>
       <w:r>
         <w:rPr>
           <w:rFonts w:ascii="Arial" w:hAnsi="Arial" w:cs="Arial"/>
@@ -4381,7 +4433,25 @@
           <w:bCs/>
           <w:lang w:val="en-US"/>
         </w:rPr>
-        <w:t>'Alex Kozlov'</w:t>
+        <w:t xml:space="preserve">'Alex </w:t>
+      </w:r>
+      <w:proofErr w:type="spellStart"/>
+      <w:r>
+        <w:rPr>
+          <w:rFonts w:ascii="Arial" w:hAnsi="Arial" w:cs="Arial"/>
+          <w:bCs/>
+          <w:lang w:val="en-US"/>
+        </w:rPr>
+        <w:t>Kozlov</w:t>
+      </w:r>
+      <w:proofErr w:type="spellEnd"/>
+      <w:r>
+        <w:rPr>
+          <w:rFonts w:ascii="Arial" w:hAnsi="Arial" w:cs="Arial"/>
+          <w:bCs/>
+          <w:lang w:val="en-US"/>
+        </w:rPr>
+        <w:t>'</w:t>
       </w:r>
       <w:r>
         <w:rPr>
@@ -4567,7 +4637,25 @@
           <w:bCs/>
           <w:lang w:val="en-US"/>
         </w:rPr>
-        <w:t xml:space="preserve">'Nataliya </w:t>
+        <w:t>'</w:t>
+      </w:r>
+      <w:proofErr w:type="spellStart"/>
+      <w:r>
+        <w:rPr>
+          <w:rFonts w:ascii="Arial" w:hAnsi="Arial" w:cs="Arial"/>
+          <w:bCs/>
+          <w:lang w:val="en-US"/>
+        </w:rPr>
+        <w:t>Nataliya</w:t>
+      </w:r>
+      <w:proofErr w:type="spellEnd"/>
+      <w:r>
+        <w:rPr>
+          <w:rFonts w:ascii="Arial" w:hAnsi="Arial" w:cs="Arial"/>
+          <w:bCs/>
+          <w:lang w:val="en-US"/>
+        </w:rPr>
+        <w:t xml:space="preserve"> </w:t>
       </w:r>
       <w:proofErr w:type="spellStart"/>
       <w:r>
@@ -4641,7 +4729,25 @@
           <w:bCs/>
           <w:lang w:val="en-US"/>
         </w:rPr>
-        <w:t xml:space="preserve">'Dmitriy </w:t>
+        <w:t>'</w:t>
+      </w:r>
+      <w:proofErr w:type="spellStart"/>
+      <w:r>
+        <w:rPr>
+          <w:rFonts w:ascii="Arial" w:hAnsi="Arial" w:cs="Arial"/>
+          <w:bCs/>
+          <w:lang w:val="en-US"/>
+        </w:rPr>
+        <w:t>Dmitriy</w:t>
+      </w:r>
+      <w:proofErr w:type="spellEnd"/>
+      <w:r>
+        <w:rPr>
+          <w:rFonts w:ascii="Arial" w:hAnsi="Arial" w:cs="Arial"/>
+          <w:bCs/>
+          <w:lang w:val="en-US"/>
+        </w:rPr>
+        <w:t xml:space="preserve"> </w:t>
       </w:r>
       <w:proofErr w:type="spellStart"/>
       <w:r>
@@ -5251,7 +5357,25 @@
           <w:bCs/>
           <w:lang w:val="en-US"/>
         </w:rPr>
-        <w:t>'Nikita Kozlov'</w:t>
+        <w:t xml:space="preserve">'Nikita </w:t>
+      </w:r>
+      <w:proofErr w:type="spellStart"/>
+      <w:r>
+        <w:rPr>
+          <w:rFonts w:ascii="Arial" w:hAnsi="Arial" w:cs="Arial"/>
+          <w:bCs/>
+          <w:lang w:val="en-US"/>
+        </w:rPr>
+        <w:t>Kozlov</w:t>
+      </w:r>
+      <w:proofErr w:type="spellEnd"/>
+      <w:r>
+        <w:rPr>
+          <w:rFonts w:ascii="Arial" w:hAnsi="Arial" w:cs="Arial"/>
+          <w:bCs/>
+          <w:lang w:val="en-US"/>
+        </w:rPr>
+        <w:t>'</w:t>
       </w:r>
       <w:r>
         <w:rPr>
@@ -5455,7 +5579,25 @@
           <w:bCs/>
           <w:lang w:val="en-US"/>
         </w:rPr>
-        <w:t xml:space="preserve">'Artem </w:t>
+        <w:t>'</w:t>
+      </w:r>
+      <w:proofErr w:type="spellStart"/>
+      <w:r>
+        <w:rPr>
+          <w:rFonts w:ascii="Arial" w:hAnsi="Arial" w:cs="Arial"/>
+          <w:bCs/>
+          <w:lang w:val="en-US"/>
+        </w:rPr>
+        <w:t>Artem</w:t>
+      </w:r>
+      <w:proofErr w:type="spellEnd"/>
+      <w:r>
+        <w:rPr>
+          <w:rFonts w:ascii="Arial" w:hAnsi="Arial" w:cs="Arial"/>
+          <w:bCs/>
+          <w:lang w:val="en-US"/>
+        </w:rPr>
+        <w:t xml:space="preserve"> </w:t>
       </w:r>
       <w:proofErr w:type="spellStart"/>
       <w:r>
@@ -7008,7 +7150,43 @@
           <w:bCs/>
           <w:lang w:val="en-US"/>
         </w:rPr>
-        <w:t>'&lt;div&gt;Alex Kozlov on&lt;/div&gt;&lt;div&gt;Dogezer concept&lt;/div&gt;'</w:t>
+        <w:t xml:space="preserve">'&lt;div&gt;Alex </w:t>
+      </w:r>
+      <w:proofErr w:type="spellStart"/>
+      <w:r>
+        <w:rPr>
+          <w:rFonts w:ascii="Arial" w:hAnsi="Arial" w:cs="Arial"/>
+          <w:bCs/>
+          <w:lang w:val="en-US"/>
+        </w:rPr>
+        <w:t>Kozlov</w:t>
+      </w:r>
+      <w:proofErr w:type="spellEnd"/>
+      <w:r>
+        <w:rPr>
+          <w:rFonts w:ascii="Arial" w:hAnsi="Arial" w:cs="Arial"/>
+          <w:bCs/>
+          <w:lang w:val="en-US"/>
+        </w:rPr>
+        <w:t xml:space="preserve"> on&lt;/div&gt;&lt;div&gt;</w:t>
+      </w:r>
+      <w:proofErr w:type="spellStart"/>
+      <w:r>
+        <w:rPr>
+          <w:rFonts w:ascii="Arial" w:hAnsi="Arial" w:cs="Arial"/>
+          <w:bCs/>
+          <w:lang w:val="en-US"/>
+        </w:rPr>
+        <w:t>Dogezer</w:t>
+      </w:r>
+      <w:proofErr w:type="spellEnd"/>
+      <w:r>
+        <w:rPr>
+          <w:rFonts w:ascii="Arial" w:hAnsi="Arial" w:cs="Arial"/>
+          <w:bCs/>
+          <w:lang w:val="en-US"/>
+        </w:rPr>
+        <w:t xml:space="preserve"> concept&lt;/div&gt;'</w:t>
       </w:r>
       <w:r>
         <w:rPr>
@@ -7064,7 +7242,43 @@
           <w:bCs/>
           <w:lang w:val="en-US"/>
         </w:rPr>
-        <w:t>'&lt;div&gt;Dogezer&lt;/div&gt;&lt;div&gt;Understand Dogezer&lt;/div&gt;'</w:t>
+        <w:t>'&lt;div&gt;</w:t>
+      </w:r>
+      <w:proofErr w:type="spellStart"/>
+      <w:r>
+        <w:rPr>
+          <w:rFonts w:ascii="Arial" w:hAnsi="Arial" w:cs="Arial"/>
+          <w:bCs/>
+          <w:lang w:val="en-US"/>
+        </w:rPr>
+        <w:t>Dogezer</w:t>
+      </w:r>
+      <w:proofErr w:type="spellEnd"/>
+      <w:r>
+        <w:rPr>
+          <w:rFonts w:ascii="Arial" w:hAnsi="Arial" w:cs="Arial"/>
+          <w:bCs/>
+          <w:lang w:val="en-US"/>
+        </w:rPr>
+        <w:t xml:space="preserve">&lt;/div&gt;&lt;div&gt;Understand </w:t>
+      </w:r>
+      <w:proofErr w:type="spellStart"/>
+      <w:r>
+        <w:rPr>
+          <w:rFonts w:ascii="Arial" w:hAnsi="Arial" w:cs="Arial"/>
+          <w:bCs/>
+          <w:lang w:val="en-US"/>
+        </w:rPr>
+        <w:t>Dogezer</w:t>
+      </w:r>
+      <w:proofErr w:type="spellEnd"/>
+      <w:r>
+        <w:rPr>
+          <w:rFonts w:ascii="Arial" w:hAnsi="Arial" w:cs="Arial"/>
+          <w:bCs/>
+          <w:lang w:val="en-US"/>
+        </w:rPr>
+        <w:t>&lt;/div&gt;'</w:t>
       </w:r>
       <w:r>
         <w:rPr>
@@ -7120,7 +7334,25 @@
           <w:bCs/>
           <w:lang w:val="en-US"/>
         </w:rPr>
-        <w:t>'&lt;div&gt;Dogezer&lt;/div&gt;&lt;div&gt;Prototype&lt;/div&gt;'</w:t>
+        <w:t>'&lt;div&gt;</w:t>
+      </w:r>
+      <w:proofErr w:type="spellStart"/>
+      <w:r>
+        <w:rPr>
+          <w:rFonts w:ascii="Arial" w:hAnsi="Arial" w:cs="Arial"/>
+          <w:bCs/>
+          <w:lang w:val="en-US"/>
+        </w:rPr>
+        <w:t>Dogezer</w:t>
+      </w:r>
+      <w:proofErr w:type="spellEnd"/>
+      <w:r>
+        <w:rPr>
+          <w:rFonts w:ascii="Arial" w:hAnsi="Arial" w:cs="Arial"/>
+          <w:bCs/>
+          <w:lang w:val="en-US"/>
+        </w:rPr>
+        <w:t>&lt;/div&gt;&lt;div&gt;Prototype&lt;/div&gt;'</w:t>
       </w:r>
       <w:r>
         <w:rPr>
@@ -8608,7 +8840,25 @@
           <w:bCs/>
           <w:lang w:val="en-US"/>
         </w:rPr>
-        <w:t xml:space="preserve"> information should be collected for companies which would like to participate in Dogezer ITO:'</w:t>
+        <w:t xml:space="preserve"> information should be collected for companies which would like to participate in </w:t>
+      </w:r>
+      <w:proofErr w:type="spellStart"/>
+      <w:r>
+        <w:rPr>
+          <w:rFonts w:ascii="Arial" w:hAnsi="Arial" w:cs="Arial"/>
+          <w:bCs/>
+          <w:lang w:val="en-US"/>
+        </w:rPr>
+        <w:t>Dogezer</w:t>
+      </w:r>
+      <w:proofErr w:type="spellEnd"/>
+      <w:r>
+        <w:rPr>
+          <w:rFonts w:ascii="Arial" w:hAnsi="Arial" w:cs="Arial"/>
+          <w:bCs/>
+          <w:lang w:val="en-US"/>
+        </w:rPr>
+        <w:t xml:space="preserve"> ITO:'</w:t>
       </w:r>
       <w:r>
         <w:rPr>
@@ -9972,7 +10222,25 @@
           <w:bCs/>
           <w:lang w:val="en-US"/>
         </w:rPr>
-        <w:t>/&gt;&lt;div&gt;Participate in our two-level Referral program and earn from spreading the word about Dogezer.&lt;</w:t>
+        <w:t xml:space="preserve">/&gt;&lt;div&gt;Participate in our two-level Referral program and earn from spreading the word about </w:t>
+      </w:r>
+      <w:proofErr w:type="spellStart"/>
+      <w:r>
+        <w:rPr>
+          <w:rFonts w:ascii="Arial" w:hAnsi="Arial" w:cs="Arial"/>
+          <w:bCs/>
+          <w:lang w:val="en-US"/>
+        </w:rPr>
+        <w:t>Dogezer</w:t>
+      </w:r>
+      <w:proofErr w:type="spellEnd"/>
+      <w:r>
+        <w:rPr>
+          <w:rFonts w:ascii="Arial" w:hAnsi="Arial" w:cs="Arial"/>
+          <w:bCs/>
+          <w:lang w:val="en-US"/>
+        </w:rPr>
+        <w:t>.&lt;</w:t>
       </w:r>
       <w:proofErr w:type="spellStart"/>
       <w:r>
@@ -10356,7 +10624,25 @@
           <w:bCs/>
           <w:lang w:val="en-US"/>
         </w:rPr>
-        <w:t>/&gt;&lt;div&gt;Participate in our two-level Referral program and earn from spreading the word about Dogezer.&lt;</w:t>
+        <w:t xml:space="preserve">/&gt;&lt;div&gt;Participate in our two-level Referral program and earn from spreading the word about </w:t>
+      </w:r>
+      <w:proofErr w:type="spellStart"/>
+      <w:r>
+        <w:rPr>
+          <w:rFonts w:ascii="Arial" w:hAnsi="Arial" w:cs="Arial"/>
+          <w:bCs/>
+          <w:lang w:val="en-US"/>
+        </w:rPr>
+        <w:t>Dogezer</w:t>
+      </w:r>
+      <w:proofErr w:type="spellEnd"/>
+      <w:r>
+        <w:rPr>
+          <w:rFonts w:ascii="Arial" w:hAnsi="Arial" w:cs="Arial"/>
+          <w:bCs/>
+          <w:lang w:val="en-US"/>
+        </w:rPr>
+        <w:t>.&lt;</w:t>
       </w:r>
       <w:proofErr w:type="spellStart"/>
       <w:r>
@@ -10410,7 +10696,25 @@
           <w:bCs/>
           <w:lang w:val="en-US"/>
         </w:rPr>
-        <w:t>/&gt;Dogezer Team'</w:t>
+        <w:t>/&gt;</w:t>
+      </w:r>
+      <w:proofErr w:type="spellStart"/>
+      <w:r>
+        <w:rPr>
+          <w:rFonts w:ascii="Arial" w:hAnsi="Arial" w:cs="Arial"/>
+          <w:bCs/>
+          <w:lang w:val="en-US"/>
+        </w:rPr>
+        <w:t>Dogezer</w:t>
+      </w:r>
+      <w:proofErr w:type="spellEnd"/>
+      <w:r>
+        <w:rPr>
+          <w:rFonts w:ascii="Arial" w:hAnsi="Arial" w:cs="Arial"/>
+          <w:bCs/>
+          <w:lang w:val="en-US"/>
+        </w:rPr>
+        <w:t xml:space="preserve"> Team'</w:t>
       </w:r>
       <w:r>
         <w:rPr>
@@ -10522,7 +10826,25 @@
           <w:bCs/>
           <w:lang w:val="en-US"/>
         </w:rPr>
-        <w:t xml:space="preserve"> trademarks, product names and company names or logos mentioned on dogezer.com website are the property of their respective owners. Reference to any products, services, processes or other information, by trade name, trademark, manufacturer, and supplier or otherwise does not constitute or imply endorsement, sponsorship or recommendation thereof by the Dogezer.'</w:t>
+        <w:t xml:space="preserve"> trademarks, product names and company names or logos mentioned on dogezer.com website are the property of their respective owners. Reference to any products, services, processes or other information, by trade name, trademark, manufacturer, and supplier or otherwise does not constitute or imply endorsement, sponsorship or recommendation thereof by the </w:t>
+      </w:r>
+      <w:proofErr w:type="spellStart"/>
+      <w:r>
+        <w:rPr>
+          <w:rFonts w:ascii="Arial" w:hAnsi="Arial" w:cs="Arial"/>
+          <w:bCs/>
+          <w:lang w:val="en-US"/>
+        </w:rPr>
+        <w:t>Dogezer</w:t>
+      </w:r>
+      <w:proofErr w:type="spellEnd"/>
+      <w:r>
+        <w:rPr>
+          <w:rFonts w:ascii="Arial" w:hAnsi="Arial" w:cs="Arial"/>
+          <w:bCs/>
+          <w:lang w:val="en-US"/>
+        </w:rPr>
+        <w:t>.'</w:t>
       </w:r>
       <w:r>
         <w:rPr>
@@ -11156,25 +11478,7 @@
           <w:lang w:val="en-US"/>
         </w:rPr>
         <w:br/>
-        <w:t xml:space="preserve">           &lt;li&gt;All of the payments for referral campaign will be executed manually and will be completed no later than May 1st, 2018. We will do everything possible to expedite this </w:t>
-      </w:r>
-      <w:proofErr w:type="gramStart"/>
-      <w:r>
-        <w:rPr>
-          <w:rFonts w:ascii="Arial" w:hAnsi="Arial" w:cs="Arial"/>
-          <w:bCs/>
-          <w:lang w:val="en-US"/>
-        </w:rPr>
-        <w:t>process.&lt;</w:t>
-      </w:r>
-      <w:proofErr w:type="gramEnd"/>
-      <w:r>
-        <w:rPr>
-          <w:rFonts w:ascii="Arial" w:hAnsi="Arial" w:cs="Arial"/>
-          <w:bCs/>
-          <w:lang w:val="en-US"/>
-        </w:rPr>
-        <w:t>/li&gt;</w:t>
+        <w:t xml:space="preserve">           &lt;li&gt;All of the payments for referral campaign will be executed manually and will be completed no later than May 1st, 2018. We will do everything possible to expedite this process.&lt;/li&gt;</w:t>
       </w:r>
       <w:r>
         <w:rPr>
@@ -11365,7 +11669,25 @@
           <w:lang w:val="en-US"/>
         </w:rPr>
         <w:br/>
-        <w:t xml:space="preserve">           &lt;div class="col-sm-12 referral-step ref-header"&gt;&lt;div class="percent-circle-container"&gt;&lt;div class="percent-circle"&gt;ETH&lt;/div&gt;&lt;/div&gt;&lt;div class="percent-text"&gt;Payment is done in Ethereum!&lt;/div&gt;&lt;/div&gt;`</w:t>
+        <w:t xml:space="preserve">           &lt;div class="col-sm-12 referral-step ref-header"&gt;&lt;div class="percent-circle-container"&gt;&lt;div class="percent-circle"&gt;ETH&lt;/div&gt;&lt;/div&gt;&lt;div class="percent-text"&gt;Payment is done in </w:t>
+      </w:r>
+      <w:proofErr w:type="spellStart"/>
+      <w:r>
+        <w:rPr>
+          <w:rFonts w:ascii="Arial" w:hAnsi="Arial" w:cs="Arial"/>
+          <w:bCs/>
+          <w:lang w:val="en-US"/>
+        </w:rPr>
+        <w:t>Ethereum</w:t>
+      </w:r>
+      <w:proofErr w:type="spellEnd"/>
+      <w:r>
+        <w:rPr>
+          <w:rFonts w:ascii="Arial" w:hAnsi="Arial" w:cs="Arial"/>
+          <w:bCs/>
+          <w:lang w:val="en-US"/>
+        </w:rPr>
+        <w:t>!&lt;/div&gt;&lt;/div&gt;`</w:t>
       </w:r>
       <w:r>
         <w:rPr>
@@ -11421,7 +11743,25 @@
           <w:bCs/>
           <w:lang w:val="en-US"/>
         </w:rPr>
-        <w:t>`&lt;h1&gt;Dogezer Referral Campaign (Beta)&lt;/h1&gt;&lt;h2&gt;Our Two-Tier Referral Program offers:&lt;/h2&gt;`</w:t>
+        <w:t>`&lt;h1&gt;</w:t>
+      </w:r>
+      <w:proofErr w:type="spellStart"/>
+      <w:r>
+        <w:rPr>
+          <w:rFonts w:ascii="Arial" w:hAnsi="Arial" w:cs="Arial"/>
+          <w:bCs/>
+          <w:lang w:val="en-US"/>
+        </w:rPr>
+        <w:t>Dogezer</w:t>
+      </w:r>
+      <w:proofErr w:type="spellEnd"/>
+      <w:r>
+        <w:rPr>
+          <w:rFonts w:ascii="Arial" w:hAnsi="Arial" w:cs="Arial"/>
+          <w:bCs/>
+          <w:lang w:val="en-US"/>
+        </w:rPr>
+        <w:t xml:space="preserve"> Referral Campaign (Beta)&lt;/h1&gt;&lt;h2&gt;Our Two-Tier Referral Program offers:&lt;/h2&gt;`</w:t>
       </w:r>
       <w:r>
         <w:rPr>
@@ -13524,7 +13864,6 @@
     </w:p>
     <w:p>
       <w:pPr>
-        <w:shd w:val="clear" w:color="auto" w:fill="FFFFFF"/>
         <w:tabs>
           <w:tab w:val="left" w:pos="916"/>
           <w:tab w:val="left" w:pos="1832"/>
@@ -13558,6 +13897,508 @@
           <w:szCs w:val="20"/>
           <w:lang w:val="en-US" w:eastAsia="ru-RU"/>
         </w:rPr>
+        <w:t>// form validations</w:t>
+      </w:r>
+    </w:p>
+    <w:p>
+      <w:pPr>
+        <w:tabs>
+          <w:tab w:val="left" w:pos="916"/>
+          <w:tab w:val="left" w:pos="1832"/>
+          <w:tab w:val="left" w:pos="2748"/>
+          <w:tab w:val="left" w:pos="3664"/>
+          <w:tab w:val="left" w:pos="4580"/>
+          <w:tab w:val="left" w:pos="5496"/>
+          <w:tab w:val="left" w:pos="6412"/>
+          <w:tab w:val="left" w:pos="7328"/>
+          <w:tab w:val="left" w:pos="8244"/>
+          <w:tab w:val="left" w:pos="9160"/>
+          <w:tab w:val="left" w:pos="10076"/>
+          <w:tab w:val="left" w:pos="10992"/>
+          <w:tab w:val="left" w:pos="11908"/>
+          <w:tab w:val="left" w:pos="12824"/>
+          <w:tab w:val="left" w:pos="13740"/>
+          <w:tab w:val="left" w:pos="14656"/>
+        </w:tabs>
+        <w:spacing w:after="0" w:line="240" w:lineRule="auto"/>
+        <w:rPr>
+          <w:rFonts w:ascii="Arial" w:eastAsia="Times New Roman" w:hAnsi="Arial" w:cs="Arial"/>
+          <w:sz w:val="20"/>
+          <w:szCs w:val="20"/>
+          <w:lang w:val="en-US" w:eastAsia="ru-RU"/>
+        </w:rPr>
+      </w:pPr>
+      <w:r>
+        <w:rPr>
+          <w:rFonts w:ascii="Arial" w:eastAsia="Times New Roman" w:hAnsi="Arial" w:cs="Arial"/>
+          <w:sz w:val="20"/>
+          <w:szCs w:val="20"/>
+          <w:lang w:val="en-US" w:eastAsia="ru-RU"/>
+        </w:rPr>
+        <w:t>'</w:t>
+      </w:r>
+      <w:proofErr w:type="spellStart"/>
+      <w:r>
+        <w:rPr>
+          <w:rFonts w:ascii="Arial" w:eastAsia="Times New Roman" w:hAnsi="Arial" w:cs="Arial"/>
+          <w:sz w:val="20"/>
+          <w:szCs w:val="20"/>
+          <w:lang w:val="en-US" w:eastAsia="ru-RU"/>
+        </w:rPr>
+        <w:t>checketheraddress</w:t>
+      </w:r>
+      <w:proofErr w:type="spellEnd"/>
+      <w:r>
+        <w:rPr>
+          <w:rFonts w:ascii="Arial" w:eastAsia="Times New Roman" w:hAnsi="Arial" w:cs="Arial"/>
+          <w:sz w:val="20"/>
+          <w:szCs w:val="20"/>
+          <w:lang w:val="en-US" w:eastAsia="ru-RU"/>
+        </w:rPr>
+        <w:t>':'Invalid ETH address',</w:t>
+      </w:r>
+    </w:p>
+    <w:p>
+      <w:pPr>
+        <w:tabs>
+          <w:tab w:val="left" w:pos="916"/>
+          <w:tab w:val="left" w:pos="1832"/>
+          <w:tab w:val="left" w:pos="2748"/>
+          <w:tab w:val="left" w:pos="3664"/>
+          <w:tab w:val="left" w:pos="4580"/>
+          <w:tab w:val="left" w:pos="5496"/>
+          <w:tab w:val="left" w:pos="6412"/>
+          <w:tab w:val="left" w:pos="7328"/>
+          <w:tab w:val="left" w:pos="8244"/>
+          <w:tab w:val="left" w:pos="9160"/>
+          <w:tab w:val="left" w:pos="10076"/>
+          <w:tab w:val="left" w:pos="10992"/>
+          <w:tab w:val="left" w:pos="11908"/>
+          <w:tab w:val="left" w:pos="12824"/>
+          <w:tab w:val="left" w:pos="13740"/>
+          <w:tab w:val="left" w:pos="14656"/>
+        </w:tabs>
+        <w:spacing w:after="0" w:line="240" w:lineRule="auto"/>
+        <w:rPr>
+          <w:rFonts w:ascii="Arial" w:eastAsia="Times New Roman" w:hAnsi="Arial" w:cs="Arial"/>
+          <w:sz w:val="20"/>
+          <w:szCs w:val="20"/>
+          <w:lang w:val="en-US" w:eastAsia="ru-RU"/>
+        </w:rPr>
+      </w:pPr>
+      <w:r>
+        <w:rPr>
+          <w:rFonts w:ascii="Arial" w:eastAsia="Times New Roman" w:hAnsi="Arial" w:cs="Arial"/>
+          <w:sz w:val="20"/>
+          <w:szCs w:val="20"/>
+          <w:lang w:val="en-US" w:eastAsia="ru-RU"/>
+        </w:rPr>
+        <w:t>'</w:t>
+      </w:r>
+      <w:proofErr w:type="spellStart"/>
+      <w:r>
+        <w:rPr>
+          <w:rFonts w:ascii="Arial" w:eastAsia="Times New Roman" w:hAnsi="Arial" w:cs="Arial"/>
+          <w:sz w:val="20"/>
+          <w:szCs w:val="20"/>
+          <w:lang w:val="en-US" w:eastAsia="ru-RU"/>
+        </w:rPr>
+        <w:t>mindate</w:t>
+      </w:r>
+      <w:proofErr w:type="spellEnd"/>
+      <w:r>
+        <w:rPr>
+          <w:rFonts w:ascii="Arial" w:eastAsia="Times New Roman" w:hAnsi="Arial" w:cs="Arial"/>
+          <w:sz w:val="20"/>
+          <w:szCs w:val="20"/>
+          <w:lang w:val="en-US" w:eastAsia="ru-RU"/>
+        </w:rPr>
+        <w:t>':'This date should be greater than %s',</w:t>
+      </w:r>
+    </w:p>
+    <w:p>
+      <w:pPr>
+        <w:tabs>
+          <w:tab w:val="left" w:pos="916"/>
+          <w:tab w:val="left" w:pos="1832"/>
+          <w:tab w:val="left" w:pos="2748"/>
+          <w:tab w:val="left" w:pos="3664"/>
+          <w:tab w:val="left" w:pos="4580"/>
+          <w:tab w:val="left" w:pos="5496"/>
+          <w:tab w:val="left" w:pos="6412"/>
+          <w:tab w:val="left" w:pos="7328"/>
+          <w:tab w:val="left" w:pos="8244"/>
+          <w:tab w:val="left" w:pos="9160"/>
+          <w:tab w:val="left" w:pos="10076"/>
+          <w:tab w:val="left" w:pos="10992"/>
+          <w:tab w:val="left" w:pos="11908"/>
+          <w:tab w:val="left" w:pos="12824"/>
+          <w:tab w:val="left" w:pos="13740"/>
+          <w:tab w:val="left" w:pos="14656"/>
+        </w:tabs>
+        <w:spacing w:after="0" w:line="240" w:lineRule="auto"/>
+        <w:rPr>
+          <w:rFonts w:ascii="Arial" w:eastAsia="Times New Roman" w:hAnsi="Arial" w:cs="Arial"/>
+          <w:sz w:val="20"/>
+          <w:szCs w:val="20"/>
+          <w:lang w:val="en-US" w:eastAsia="ru-RU"/>
+        </w:rPr>
+      </w:pPr>
+      <w:r>
+        <w:rPr>
+          <w:rFonts w:ascii="Arial" w:eastAsia="Times New Roman" w:hAnsi="Arial" w:cs="Arial"/>
+          <w:sz w:val="20"/>
+          <w:szCs w:val="20"/>
+          <w:lang w:val="en-US" w:eastAsia="ru-RU"/>
+        </w:rPr>
+        <w:t>'</w:t>
+      </w:r>
+      <w:proofErr w:type="spellStart"/>
+      <w:r>
+        <w:rPr>
+          <w:rFonts w:ascii="Arial" w:eastAsia="Times New Roman" w:hAnsi="Arial" w:cs="Arial"/>
+          <w:sz w:val="20"/>
+          <w:szCs w:val="20"/>
+          <w:lang w:val="en-US" w:eastAsia="ru-RU"/>
+        </w:rPr>
+        <w:t>maxdate</w:t>
+      </w:r>
+      <w:proofErr w:type="spellEnd"/>
+      <w:r>
+        <w:rPr>
+          <w:rFonts w:ascii="Arial" w:eastAsia="Times New Roman" w:hAnsi="Arial" w:cs="Arial"/>
+          <w:sz w:val="20"/>
+          <w:szCs w:val="20"/>
+          <w:lang w:val="en-US" w:eastAsia="ru-RU"/>
+        </w:rPr>
+        <w:t>':</w:t>
+      </w:r>
+      <w:bookmarkStart w:id="0" w:name="OLE_LINK4"/>
+      <w:bookmarkStart w:id="1" w:name="OLE_LINK5"/>
+      <w:bookmarkStart w:id="2" w:name="OLE_LINK6"/>
+      <w:bookmarkStart w:id="3" w:name="OLE_LINK7"/>
+      <w:bookmarkStart w:id="4" w:name="OLE_LINK8"/>
+      <w:bookmarkStart w:id="5" w:name="OLE_LINK9"/>
+      <w:r>
+        <w:rPr>
+          <w:rFonts w:ascii="Arial" w:eastAsia="Times New Roman" w:hAnsi="Arial" w:cs="Arial"/>
+          <w:sz w:val="20"/>
+          <w:szCs w:val="20"/>
+          <w:lang w:val="en-US" w:eastAsia="ru-RU"/>
+        </w:rPr>
+        <w:t>'</w:t>
+      </w:r>
+      <w:bookmarkEnd w:id="0"/>
+      <w:bookmarkEnd w:id="1"/>
+      <w:bookmarkEnd w:id="2"/>
+      <w:bookmarkEnd w:id="3"/>
+      <w:bookmarkEnd w:id="4"/>
+      <w:bookmarkEnd w:id="5"/>
+      <w:r>
+        <w:rPr>
+          <w:rFonts w:ascii="Arial" w:eastAsia="Times New Roman" w:hAnsi="Arial" w:cs="Arial"/>
+          <w:sz w:val="20"/>
+          <w:szCs w:val="20"/>
+          <w:lang w:val="en-US" w:eastAsia="ru-RU"/>
+        </w:rPr>
+        <w:t>This date should be lower than %s',</w:t>
+      </w:r>
+    </w:p>
+    <w:p>
+      <w:pPr>
+        <w:tabs>
+          <w:tab w:val="left" w:pos="916"/>
+          <w:tab w:val="left" w:pos="1832"/>
+          <w:tab w:val="left" w:pos="2748"/>
+          <w:tab w:val="left" w:pos="3664"/>
+          <w:tab w:val="left" w:pos="4580"/>
+          <w:tab w:val="left" w:pos="5496"/>
+          <w:tab w:val="left" w:pos="6412"/>
+          <w:tab w:val="left" w:pos="7328"/>
+          <w:tab w:val="left" w:pos="8244"/>
+          <w:tab w:val="left" w:pos="9160"/>
+          <w:tab w:val="left" w:pos="10076"/>
+          <w:tab w:val="left" w:pos="10992"/>
+          <w:tab w:val="left" w:pos="11908"/>
+          <w:tab w:val="left" w:pos="12824"/>
+          <w:tab w:val="left" w:pos="13740"/>
+          <w:tab w:val="left" w:pos="14656"/>
+        </w:tabs>
+        <w:spacing w:after="0" w:line="240" w:lineRule="auto"/>
+        <w:rPr>
+          <w:rFonts w:ascii="Arial" w:eastAsia="Times New Roman" w:hAnsi="Arial" w:cs="Arial"/>
+          <w:sz w:val="20"/>
+          <w:szCs w:val="20"/>
+          <w:lang w:val="en-US" w:eastAsia="ru-RU"/>
+        </w:rPr>
+      </w:pPr>
+      <w:r>
+        <w:rPr>
+          <w:rFonts w:ascii="Arial" w:eastAsia="Times New Roman" w:hAnsi="Arial" w:cs="Arial"/>
+          <w:sz w:val="20"/>
+          <w:szCs w:val="20"/>
+          <w:lang w:val="en-US" w:eastAsia="ru-RU"/>
+        </w:rPr>
+        <w:t>//top-side</w:t>
+      </w:r>
+    </w:p>
+    <w:p>
+      <w:pPr>
+        <w:tabs>
+          <w:tab w:val="left" w:pos="916"/>
+          <w:tab w:val="left" w:pos="1832"/>
+          <w:tab w:val="left" w:pos="2748"/>
+          <w:tab w:val="left" w:pos="3664"/>
+          <w:tab w:val="left" w:pos="4580"/>
+          <w:tab w:val="left" w:pos="5496"/>
+          <w:tab w:val="left" w:pos="6412"/>
+          <w:tab w:val="left" w:pos="7328"/>
+          <w:tab w:val="left" w:pos="8244"/>
+          <w:tab w:val="left" w:pos="9160"/>
+          <w:tab w:val="left" w:pos="10076"/>
+          <w:tab w:val="left" w:pos="10992"/>
+          <w:tab w:val="left" w:pos="11908"/>
+          <w:tab w:val="left" w:pos="12824"/>
+          <w:tab w:val="left" w:pos="13740"/>
+          <w:tab w:val="left" w:pos="14656"/>
+        </w:tabs>
+        <w:spacing w:after="0" w:line="240" w:lineRule="auto"/>
+        <w:rPr>
+          <w:rFonts w:ascii="Arial" w:eastAsia="Times New Roman" w:hAnsi="Arial" w:cs="Arial"/>
+          <w:sz w:val="20"/>
+          <w:szCs w:val="20"/>
+          <w:lang w:val="en-US" w:eastAsia="ru-RU"/>
+        </w:rPr>
+      </w:pPr>
+      <w:bookmarkStart w:id="6" w:name="OLE_LINK10"/>
+      <w:bookmarkStart w:id="7" w:name="OLE_LINK11"/>
+      <w:bookmarkStart w:id="8" w:name="OLE_LINK12"/>
+      <w:r>
+        <w:rPr>
+          <w:rFonts w:ascii="Arial" w:eastAsia="Times New Roman" w:hAnsi="Arial" w:cs="Arial"/>
+          <w:sz w:val="20"/>
+          <w:szCs w:val="20"/>
+          <w:lang w:val="en-US" w:eastAsia="ru-RU"/>
+        </w:rPr>
+        <w:t>'</w:t>
+      </w:r>
+      <w:r>
+        <w:rPr>
+          <w:rFonts w:ascii="Arial" w:eastAsia="Times New Roman" w:hAnsi="Arial" w:cs="Arial"/>
+          <w:sz w:val="20"/>
+          <w:szCs w:val="20"/>
+          <w:lang w:val="en-US" w:eastAsia="ru-RU"/>
+        </w:rPr>
+        <w:t>_</w:t>
+      </w:r>
+      <w:proofErr w:type="spellStart"/>
+      <w:r>
+        <w:rPr>
+          <w:rFonts w:ascii="Arial" w:eastAsia="Times New Roman" w:hAnsi="Arial" w:cs="Arial"/>
+          <w:sz w:val="20"/>
+          <w:szCs w:val="20"/>
+          <w:lang w:val="en-US" w:eastAsia="ru-RU"/>
+        </w:rPr>
+        <w:t>top_slogan</w:t>
+      </w:r>
+      <w:proofErr w:type="spellEnd"/>
+      <w:r>
+        <w:rPr>
+          <w:rFonts w:ascii="Arial" w:eastAsia="Times New Roman" w:hAnsi="Arial" w:cs="Arial"/>
+          <w:sz w:val="20"/>
+          <w:szCs w:val="20"/>
+          <w:lang w:val="en-US" w:eastAsia="ru-RU"/>
+        </w:rPr>
+        <w:t>'</w:t>
+      </w:r>
+      <w:r>
+        <w:rPr>
+          <w:rFonts w:ascii="Arial" w:eastAsia="Times New Roman" w:hAnsi="Arial" w:cs="Arial"/>
+          <w:sz w:val="20"/>
+          <w:szCs w:val="20"/>
+          <w:lang w:val="en-US" w:eastAsia="ru-RU"/>
+        </w:rPr>
+        <w:t>:</w:t>
+      </w:r>
+      <w:r>
+        <w:rPr>
+          <w:rFonts w:ascii="Arial" w:eastAsia="Times New Roman" w:hAnsi="Arial" w:cs="Arial"/>
+          <w:sz w:val="20"/>
+          <w:szCs w:val="20"/>
+          <w:lang w:val="en-US" w:eastAsia="ru-RU"/>
+        </w:rPr>
+        <w:t xml:space="preserve"> </w:t>
+      </w:r>
+      <w:r>
+        <w:rPr>
+          <w:rFonts w:ascii="Arial" w:eastAsia="Times New Roman" w:hAnsi="Arial" w:cs="Arial"/>
+          <w:sz w:val="20"/>
+          <w:szCs w:val="20"/>
+          <w:lang w:val="en-US" w:eastAsia="ru-RU"/>
+        </w:rPr>
+        <w:t>'</w:t>
+      </w:r>
+      <w:r>
+        <w:rPr>
+          <w:rFonts w:ascii="Arial" w:eastAsia="Times New Roman" w:hAnsi="Arial" w:cs="Arial"/>
+          <w:sz w:val="20"/>
+          <w:szCs w:val="20"/>
+          <w:lang w:val="en-US" w:eastAsia="ru-RU"/>
+        </w:rPr>
+        <w:t>Do Software Together</w:t>
+      </w:r>
+      <w:r>
+        <w:rPr>
+          <w:rFonts w:ascii="Arial" w:eastAsia="Times New Roman" w:hAnsi="Arial" w:cs="Arial"/>
+          <w:sz w:val="20"/>
+          <w:szCs w:val="20"/>
+          <w:lang w:val="en-US" w:eastAsia="ru-RU"/>
+        </w:rPr>
+        <w:t>'</w:t>
+      </w:r>
+      <w:r>
+        <w:rPr>
+          <w:rFonts w:ascii="Arial" w:eastAsia="Times New Roman" w:hAnsi="Arial" w:cs="Arial"/>
+          <w:sz w:val="20"/>
+          <w:szCs w:val="20"/>
+          <w:lang w:val="en-US" w:eastAsia="ru-RU"/>
+        </w:rPr>
+        <w:t>,</w:t>
+      </w:r>
+      <w:bookmarkEnd w:id="6"/>
+      <w:bookmarkEnd w:id="7"/>
+      <w:bookmarkEnd w:id="8"/>
+    </w:p>
+    <w:p>
+      <w:pPr>
+        <w:tabs>
+          <w:tab w:val="left" w:pos="916"/>
+          <w:tab w:val="left" w:pos="1832"/>
+          <w:tab w:val="left" w:pos="2748"/>
+          <w:tab w:val="left" w:pos="3664"/>
+          <w:tab w:val="left" w:pos="4580"/>
+          <w:tab w:val="left" w:pos="5496"/>
+          <w:tab w:val="left" w:pos="6412"/>
+          <w:tab w:val="left" w:pos="7328"/>
+          <w:tab w:val="left" w:pos="8244"/>
+          <w:tab w:val="left" w:pos="9160"/>
+          <w:tab w:val="left" w:pos="10076"/>
+          <w:tab w:val="left" w:pos="10992"/>
+          <w:tab w:val="left" w:pos="11908"/>
+          <w:tab w:val="left" w:pos="12824"/>
+          <w:tab w:val="left" w:pos="13740"/>
+          <w:tab w:val="left" w:pos="14656"/>
+        </w:tabs>
+        <w:spacing w:after="0" w:line="240" w:lineRule="auto"/>
+        <w:rPr>
+          <w:rFonts w:ascii="Courier New" w:eastAsia="Times New Roman" w:hAnsi="Courier New" w:cs="Courier New"/>
+          <w:color w:val="000000"/>
+          <w:sz w:val="20"/>
+          <w:szCs w:val="20"/>
+          <w:lang w:val="en-US" w:eastAsia="ru-RU"/>
+        </w:rPr>
+      </w:pPr>
+      <w:r>
+        <w:rPr>
+          <w:rFonts w:ascii="Arial" w:eastAsia="Times New Roman" w:hAnsi="Arial" w:cs="Arial"/>
+          <w:sz w:val="20"/>
+          <w:szCs w:val="20"/>
+          <w:lang w:val="en-US" w:eastAsia="ru-RU"/>
+        </w:rPr>
+        <w:t>'</w:t>
+      </w:r>
+      <w:r>
+        <w:rPr>
+          <w:rFonts w:ascii="Arial" w:eastAsia="Times New Roman" w:hAnsi="Arial" w:cs="Arial"/>
+          <w:sz w:val="20"/>
+          <w:szCs w:val="20"/>
+          <w:lang w:val="en-US" w:eastAsia="ru-RU"/>
+        </w:rPr>
+        <w:t>_</w:t>
+      </w:r>
+      <w:proofErr w:type="spellStart"/>
+      <w:r>
+        <w:rPr>
+          <w:rFonts w:ascii="Arial" w:eastAsia="Times New Roman" w:hAnsi="Arial" w:cs="Arial"/>
+          <w:sz w:val="20"/>
+          <w:szCs w:val="20"/>
+          <w:lang w:val="en-US" w:eastAsia="ru-RU"/>
+        </w:rPr>
+        <w:t>top_</w:t>
+      </w:r>
+      <w:r>
+        <w:rPr>
+          <w:rFonts w:ascii="Arial" w:eastAsia="Times New Roman" w:hAnsi="Arial" w:cs="Arial"/>
+          <w:sz w:val="20"/>
+          <w:szCs w:val="20"/>
+          <w:lang w:val="en-US" w:eastAsia="ru-RU"/>
+        </w:rPr>
+        <w:t>phrase</w:t>
+      </w:r>
+      <w:proofErr w:type="spellEnd"/>
+      <w:r>
+        <w:rPr>
+          <w:rFonts w:ascii="Arial" w:eastAsia="Times New Roman" w:hAnsi="Arial" w:cs="Arial"/>
+          <w:sz w:val="20"/>
+          <w:szCs w:val="20"/>
+          <w:lang w:val="en-US" w:eastAsia="ru-RU"/>
+        </w:rPr>
+        <w:t>'</w:t>
+      </w:r>
+      <w:r>
+        <w:rPr>
+          <w:rFonts w:ascii="Arial" w:eastAsia="Times New Roman" w:hAnsi="Arial" w:cs="Arial"/>
+          <w:sz w:val="20"/>
+          <w:szCs w:val="20"/>
+          <w:lang w:val="en-US" w:eastAsia="ru-RU"/>
+        </w:rPr>
+        <w:t>:</w:t>
+      </w:r>
+      <w:r>
+        <w:rPr>
+          <w:rFonts w:ascii="Arial" w:eastAsia="Times New Roman" w:hAnsi="Arial" w:cs="Arial"/>
+          <w:sz w:val="20"/>
+          <w:szCs w:val="20"/>
+          <w:lang w:val="en-US" w:eastAsia="ru-RU"/>
+        </w:rPr>
+        <w:t xml:space="preserve"> '</w:t>
+      </w:r>
+      <w:r>
+        <w:rPr>
+          <w:rFonts w:ascii="Arial" w:eastAsia="Times New Roman" w:hAnsi="Arial" w:cs="Arial"/>
+          <w:sz w:val="20"/>
+          <w:szCs w:val="20"/>
+          <w:lang w:val="en-US" w:eastAsia="ru-RU"/>
+        </w:rPr>
+        <w:t>The Next-Gen Collaboration Platform for Software Development and beyond</w:t>
+      </w:r>
+      <w:bookmarkStart w:id="9" w:name="_GoBack"/>
+      <w:bookmarkEnd w:id="9"/>
+      <w:r>
+        <w:rPr>
+          <w:rFonts w:ascii="Arial" w:eastAsia="Times New Roman" w:hAnsi="Arial" w:cs="Arial"/>
+          <w:sz w:val="20"/>
+          <w:szCs w:val="20"/>
+          <w:lang w:val="en-US" w:eastAsia="ru-RU"/>
+        </w:rPr>
+        <w:t>'</w:t>
+      </w:r>
+      <w:r>
+        <w:rPr>
+          <w:rFonts w:ascii="Arial" w:eastAsia="Times New Roman" w:hAnsi="Arial" w:cs="Arial"/>
+          <w:sz w:val="20"/>
+          <w:szCs w:val="20"/>
+          <w:lang w:val="en-US" w:eastAsia="ru-RU"/>
+        </w:rPr>
+        <w:t>,</w:t>
+      </w:r>
+      <w:r>
+        <w:rPr>
+          <w:rFonts w:ascii="Arial" w:eastAsia="Times New Roman" w:hAnsi="Arial" w:cs="Arial"/>
+          <w:sz w:val="20"/>
+          <w:szCs w:val="20"/>
+          <w:lang w:val="en-US" w:eastAsia="ru-RU"/>
+        </w:rPr>
         <w:br/>
         <w:t xml:space="preserve"> },</w:t>
       </w:r>
@@ -13583,7 +14424,7 @@
 </file>
 
 <file path=word/styles.xml><?xml version="1.0" encoding="utf-8"?>
-<w:styles xmlns:mc="http://schemas.openxmlformats.org/markup-compatibility/2006" xmlns:r="http://schemas.openxmlformats.org/officeDocument/2006/relationships" xmlns:w="http://schemas.openxmlformats.org/wordprocessingml/2006/main" xmlns:w14="http://schemas.microsoft.com/office/word/2010/wordml" xmlns:w15="http://schemas.microsoft.com/office/word/2012/wordml" xmlns:w16cid="http://schemas.microsoft.com/office/word/2016/wordml/cid" xmlns:w16se="http://schemas.microsoft.com/office/word/2015/wordml/symex" mc:Ignorable="w14 w15 w16se w16cid">
+<w:styles xmlns:mc="http://schemas.openxmlformats.org/markup-compatibility/2006" xmlns:r="http://schemas.openxmlformats.org/officeDocument/2006/relationships" xmlns:w="http://schemas.openxmlformats.org/wordprocessingml/2006/main" xmlns:w14="http://schemas.microsoft.com/office/word/2010/wordml" xmlns:w15="http://schemas.microsoft.com/office/word/2012/wordml" xmlns:w16se="http://schemas.microsoft.com/office/word/2015/wordml/symex" mc:Ignorable="w14 w15 w16se">
   <w:docDefaults>
     <w:rPrDefault>
       <w:rPr>
@@ -13599,7 +14440,7 @@
       </w:pPr>
     </w:pPrDefault>
   </w:docDefaults>
-  <w:latentStyles w:defLockedState="0" w:defUIPriority="99" w:defSemiHidden="0" w:defUnhideWhenUsed="0" w:defQFormat="0" w:count="375">
+  <w:latentStyles w:defLockedState="0" w:defUIPriority="99" w:defSemiHidden="0" w:defUnhideWhenUsed="0" w:defQFormat="0" w:count="371">
     <w:lsdException w:name="Normal" w:uiPriority="0" w:qFormat="1"/>
     <w:lsdException w:name="heading 1" w:uiPriority="9" w:qFormat="1"/>
     <w:lsdException w:name="heading 2" w:semiHidden="1" w:uiPriority="9" w:unhideWhenUsed="1" w:qFormat="1"/>
@@ -13971,22 +14812,18 @@
     <w:lsdException w:name="List Table 5 Dark Accent 6" w:uiPriority="50"/>
     <w:lsdException w:name="List Table 6 Colorful Accent 6" w:uiPriority="51"/>
     <w:lsdException w:name="List Table 7 Colorful Accent 6" w:uiPriority="52"/>
-    <w:lsdException w:name="Mention" w:semiHidden="1" w:unhideWhenUsed="1"/>
-    <w:lsdException w:name="Smart Hyperlink" w:semiHidden="1" w:unhideWhenUsed="1"/>
-    <w:lsdException w:name="Hashtag" w:semiHidden="1" w:unhideWhenUsed="1"/>
-    <w:lsdException w:name="Unresolved Mention" w:semiHidden="1" w:unhideWhenUsed="1"/>
   </w:latentStyles>
-  <w:style w:type="paragraph" w:default="1" w:styleId="Normal">
+  <w:style w:type="paragraph" w:default="1" w:styleId="a">
     <w:name w:val="Normal"/>
     <w:qFormat/>
   </w:style>
-  <w:style w:type="character" w:default="1" w:styleId="DefaultParagraphFont">
+  <w:style w:type="character" w:default="1" w:styleId="a0">
     <w:name w:val="Default Paragraph Font"/>
     <w:uiPriority w:val="1"/>
     <w:semiHidden/>
     <w:unhideWhenUsed/>
   </w:style>
-  <w:style w:type="table" w:default="1" w:styleId="TableNormal">
+  <w:style w:type="table" w:default="1" w:styleId="a1">
     <w:name w:val="Normal Table"/>
     <w:uiPriority w:val="99"/>
     <w:semiHidden/>
@@ -14001,16 +14838,16 @@
       </w:tblCellMar>
     </w:tblPr>
   </w:style>
-  <w:style w:type="numbering" w:default="1" w:styleId="NoList">
+  <w:style w:type="numbering" w:default="1" w:styleId="a2">
     <w:name w:val="No List"/>
     <w:uiPriority w:val="99"/>
     <w:semiHidden/>
     <w:unhideWhenUsed/>
   </w:style>
-  <w:style w:type="paragraph" w:styleId="HTMLPreformatted">
+  <w:style w:type="paragraph" w:styleId="HTML">
     <w:name w:val="HTML Preformatted"/>
-    <w:basedOn w:val="Normal"/>
-    <w:link w:val="HTMLPreformattedChar"/>
+    <w:basedOn w:val="a"/>
+    <w:link w:val="HTML0"/>
     <w:uiPriority w:val="99"/>
     <w:semiHidden/>
     <w:unhideWhenUsed/>
@@ -14043,10 +14880,10 @@
       <w:lang w:eastAsia="ru-RU"/>
     </w:rPr>
   </w:style>
-  <w:style w:type="character" w:customStyle="1" w:styleId="HTMLPreformattedChar">
-    <w:name w:val="HTML Preformatted Char"/>
-    <w:basedOn w:val="DefaultParagraphFont"/>
-    <w:link w:val="HTMLPreformatted"/>
+  <w:style w:type="character" w:customStyle="1" w:styleId="HTML0">
+    <w:name w:val="Стандартный HTML Знак"/>
+    <w:basedOn w:val="a0"/>
+    <w:link w:val="HTML"/>
     <w:uiPriority w:val="99"/>
     <w:semiHidden/>
     <w:rsid w:val="00A4463D"/>

</xml_diff>